<commit_message>
adding composer to doc
</commit_message>
<xml_diff>
--- a/documentation/Getting Started with QuickDRY.docx
+++ b/documentation/Getting Started with QuickDRY.docx
@@ -57,6 +57,16 @@
         <w:t>https://www.chiark.greenend.org.uk/~sgtatham/putty/latest.html</w:t>
       </w:r>
     </w:p>
+    <w:p>
+      <w:r>
+        <w:t>Composer</w:t>
+      </w:r>
+    </w:p>
+    <w:p>
+      <w:r>
+        <w:t>https://getcomposer.org/download/</w:t>
+      </w:r>
+    </w:p>
     <w:p/>
     <w:p>
       <w:r>
@@ -66,6 +76,106 @@
     <w:p>
       <w:r>
         <w:t>Use Windows Web Platform Installer to install PHP 7.0 64 bit</w:t>
+      </w:r>
+    </w:p>
+    <w:p>
+      <w:r>
+        <w:t>https://www.microsoft.com/web/downloads/plat</w:t>
+      </w:r>
+      <w:bookmarkStart w:id="0" w:name="_GoBack"/>
+      <w:bookmarkEnd w:id="0"/>
+      <w:r>
+        <w:t>form.aspx</w:t>
+      </w:r>
+    </w:p>
+    <w:p>
+      <w:r>
+        <w:t>Note that PHP 7.1 does not yet work with IIS</w:t>
+      </w:r>
+    </w:p>
+    <w:p>
+      <w:r>
+        <w:t xml:space="preserve">Use Windows Web Platform Installer to install </w:t>
+      </w:r>
+    </w:p>
+    <w:p>
+      <w:r>
+        <w:t>Microsoft Drivers 4.0 (x64) for PHP v7.0 for SQL Server in IIS</w:t>
+      </w:r>
+    </w:p>
+    <w:p/>
+    <w:p>
+      <w:r>
+        <w:t>Install SQL Server Management Studio</w:t>
+      </w:r>
+    </w:p>
+    <w:p>
+      <w:r>
+        <w:t>Note: The minimum install is Microsoft Command Line Utilities for SQL Server</w:t>
+      </w:r>
+    </w:p>
+    <w:p>
+      <w:r>
+        <w:t xml:space="preserve">SQLCMD is required for large query support in </w:t>
+      </w:r>
+      <w:proofErr w:type="spellStart"/>
+      <w:r>
+        <w:t>QuickDRY</w:t>
+      </w:r>
+      <w:proofErr w:type="spellEnd"/>
+    </w:p>
+    <w:p/>
+    <w:p>
+      <w:r>
+        <w:t>PHP Storm is recommended as it is far better at code completion and helping you find your way through the code</w:t>
+      </w:r>
+    </w:p>
+    <w:p>
+      <w:proofErr w:type="spellStart"/>
+      <w:r>
+        <w:t>EclipsePDT</w:t>
+      </w:r>
+      <w:proofErr w:type="spellEnd"/>
+      <w:r>
+        <w:t xml:space="preserve"> will also work</w:t>
+      </w:r>
+    </w:p>
+    <w:p/>
+    <w:p>
+      <w:r>
+        <w:t xml:space="preserve">Add a shortcut to </w:t>
+      </w:r>
+    </w:p>
+    <w:p>
+      <w:r>
+        <w:t>C:\Windows\System32\drivers\etc</w:t>
+      </w:r>
+      <w:r>
+        <w:t>\hosts</w:t>
+      </w:r>
+    </w:p>
+    <w:p>
+      <w:r>
+        <w:lastRenderedPageBreak/>
+        <w:t>To your desktop.</w:t>
+      </w:r>
+    </w:p>
+    <w:p>
+      <w:r>
+        <w:t>Modify the permissions of the file so you can edit it</w:t>
+      </w:r>
+      <w:r>
+        <w:t>.  It should be readable and writable by users.  Otherwise you will need to open it in a text editor as an administrator</w:t>
+      </w:r>
+    </w:p>
+    <w:p>
+      <w:r>
+        <w:t>This is where you will point your dev domains to 127.0.0.1 so you can preview your work on your local machine</w:t>
+      </w:r>
+    </w:p>
+    <w:p>
+      <w:r>
+        <w:t>Composer</w:t>
       </w:r>
     </w:p>
     <w:p>
@@ -74,95 +184,21 @@
           <w:rPr>
             <w:rStyle w:val="Hyperlink"/>
           </w:rPr>
-          <w:t>https://www.microsoft.com/web/downloads/platform.aspx</w:t>
+          <w:t>https://getcomposer.org/download/</w:t>
         </w:r>
       </w:hyperlink>
     </w:p>
     <w:p>
-      <w:bookmarkStart w:id="0" w:name="_GoBack"/>
-      <w:bookmarkEnd w:id="0"/>
-      <w:r>
-        <w:t>Note that PHP 7.1 does not yet work with IIS</w:t>
-      </w:r>
-    </w:p>
-    <w:p>
-      <w:r>
-        <w:t xml:space="preserve">Use Windows Web Platform Installer to install </w:t>
-      </w:r>
-    </w:p>
-    <w:p>
-      <w:r>
-        <w:t>Microsoft Drivers 4.0 (x64) for PHP v7.0 for SQL Server in IIS</w:t>
-      </w:r>
-    </w:p>
-    <w:p/>
-    <w:p>
-      <w:r>
-        <w:t>Install SQL Server Management Studio</w:t>
-      </w:r>
-    </w:p>
-    <w:p>
-      <w:r>
-        <w:t>Note: The minimum install is Microsoft Command Line Utilities for SQL Server</w:t>
-      </w:r>
-    </w:p>
-    <w:p>
-      <w:r>
-        <w:t xml:space="preserve">SQLCMD is required for large query support in </w:t>
-      </w:r>
-      <w:proofErr w:type="spellStart"/>
-      <w:r>
-        <w:t>QuickDRY</w:t>
-      </w:r>
-      <w:proofErr w:type="spellEnd"/>
-    </w:p>
-    <w:p/>
-    <w:p>
-      <w:r>
-        <w:t>PHP Storm is recommended as it is far better at code completion and helping you find your way through the code</w:t>
-      </w:r>
-    </w:p>
-    <w:p>
-      <w:proofErr w:type="spellStart"/>
-      <w:r>
-        <w:t>EclipsePDT</w:t>
-      </w:r>
-      <w:proofErr w:type="spellEnd"/>
-      <w:r>
-        <w:t xml:space="preserve"> will also work</w:t>
-      </w:r>
-    </w:p>
-    <w:p/>
-    <w:p>
-      <w:r>
-        <w:t xml:space="preserve">Add a shortcut to </w:t>
-      </w:r>
-    </w:p>
-    <w:p>
-      <w:r>
-        <w:t>C:\Windows\System32\drivers\etc</w:t>
-      </w:r>
-      <w:r>
-        <w:t>\hosts</w:t>
-      </w:r>
-    </w:p>
-    <w:p>
-      <w:r>
-        <w:t>To your desktop.</w:t>
-      </w:r>
-    </w:p>
-    <w:p>
-      <w:r>
-        <w:lastRenderedPageBreak/>
-        <w:t>Modify the permissions of the file so you can edit it</w:t>
-      </w:r>
-      <w:r>
-        <w:t>.  It should be readable and writable by users.  Otherwise you will need to open it in a text editor as an administrator</w:t>
-      </w:r>
-    </w:p>
-    <w:p>
-      <w:r>
-        <w:t>This is where you will point your dev domains to 127.0.0.1 so you can preview your work on your local machine</w:t>
+      <w:r>
+        <w:t xml:space="preserve">You will need composer installed </w:t>
+      </w:r>
+      <w:proofErr w:type="gramStart"/>
+      <w:r>
+        <w:t>in order to</w:t>
+      </w:r>
+      <w:proofErr w:type="gramEnd"/>
+      <w:r>
+        <w:t xml:space="preserve"> set up the dependencies</w:t>
       </w:r>
     </w:p>
     <w:p/>

</xml_diff>